<commit_message>
Uploaded a new version of Analytics walkthrough
Correct a mistake: "in Internet" into "on the Internet"
</commit_message>
<xml_diff>
--- a/HTB/Linux/Easy/Analytics/Analytics Walkthrough.docx
+++ b/HTB/Linux/Easy/Analytics/Analytics Walkthrough.docx
@@ -1,6 +1,6 @@
 
 <file path=word/document.xml><?xml version="1.0" encoding="utf-8"?>
-<w:document xmlns:wpc="http://schemas.microsoft.com/office/word/2010/wordprocessingCanvas" xmlns:cx="http://schemas.microsoft.com/office/drawing/2014/chartex" xmlns:cx1="http://schemas.microsoft.com/office/drawing/2015/9/8/chartex" xmlns:cx2="http://schemas.microsoft.com/office/drawing/2015/10/21/chartex" xmlns:cx3="http://schemas.microsoft.com/office/drawing/2016/5/9/chartex" xmlns:cx4="http://schemas.microsoft.com/office/drawing/2016/5/10/chartex" xmlns:cx5="http://schemas.microsoft.com/office/drawing/2016/5/11/chartex" xmlns:cx6="http://schemas.microsoft.com/office/drawing/2016/5/12/chartex" xmlns:cx7="http://schemas.microsoft.com/office/drawing/2016/5/13/chartex" xmlns:cx8="http://schemas.microsoft.com/office/drawing/2016/5/14/chartex" xmlns:mc="http://schemas.openxmlformats.org/markup-compatibility/2006" xmlns:aink="http://schemas.microsoft.com/office/drawing/2016/ink" xmlns:am3d="http://schemas.microsoft.com/office/drawing/2017/model3d" xmlns:o="urn:schemas-microsoft-com:office:office" xmlns:oel="http://schemas.microsoft.com/office/2019/extlst" xmlns:r="http://schemas.openxmlformats.org/officeDocument/2006/relationships" xmlns:m="http://schemas.openxmlformats.org/officeDocument/2006/math" xmlns:v="urn:schemas-microsoft-com:vml" xmlns:wp14="http://schemas.microsoft.com/office/word/2010/wordprocessingDrawing" xmlns:wp="http://schemas.openxmlformats.org/drawingml/2006/wordprocessingDrawing" xmlns:w10="urn:schemas-microsoft-com:office:word" xmlns:w="http://schemas.openxmlformats.org/wordprocessingml/2006/main" xmlns:w14="http://schemas.microsoft.com/office/word/2010/wordml" xmlns:w15="http://schemas.microsoft.com/office/word/2012/wordml" xmlns:w16cex="http://schemas.microsoft.com/office/word/2018/wordml/cex" xmlns:w16cid="http://schemas.microsoft.com/office/word/2016/wordml/cid" xmlns:w16="http://schemas.microsoft.com/office/word/2018/wordml" xmlns:w16sdtdh="http://schemas.microsoft.com/office/word/2020/wordml/sdtdatahash" xmlns:w16se="http://schemas.microsoft.com/office/word/2015/wordml/symex" xmlns:wpg="http://schemas.microsoft.com/office/word/2010/wordprocessingGroup" xmlns:wpi="http://schemas.microsoft.com/office/word/2010/wordprocessingInk" xmlns:wne="http://schemas.microsoft.com/office/word/2006/wordml" xmlns:wps="http://schemas.microsoft.com/office/word/2010/wordprocessingShape" mc:Ignorable="w14 w15 w16se w16cid w16 w16cex w16sdtdh wp14">
+<w:document xmlns:wpc="http://schemas.microsoft.com/office/word/2010/wordprocessingCanvas" xmlns:cx="http://schemas.microsoft.com/office/drawing/2014/chartex" xmlns:cx1="http://schemas.microsoft.com/office/drawing/2015/9/8/chartex" xmlns:cx2="http://schemas.microsoft.com/office/drawing/2015/10/21/chartex" xmlns:cx3="http://schemas.microsoft.com/office/drawing/2016/5/9/chartex" xmlns:cx4="http://schemas.microsoft.com/office/drawing/2016/5/10/chartex" xmlns:cx5="http://schemas.microsoft.com/office/drawing/2016/5/11/chartex" xmlns:cx6="http://schemas.microsoft.com/office/drawing/2016/5/12/chartex" xmlns:cx7="http://schemas.microsoft.com/office/drawing/2016/5/13/chartex" xmlns:cx8="http://schemas.microsoft.com/office/drawing/2016/5/14/chartex" xmlns:mc="http://schemas.openxmlformats.org/markup-compatibility/2006" xmlns:aink="http://schemas.microsoft.com/office/drawing/2016/ink" xmlns:am3d="http://schemas.microsoft.com/office/drawing/2017/model3d" xmlns:o="urn:schemas-microsoft-com:office:office" xmlns:oel="http://schemas.microsoft.com/office/2019/extlst" xmlns:r="http://schemas.openxmlformats.org/officeDocument/2006/relationships" xmlns:m="http://schemas.openxmlformats.org/officeDocument/2006/math" xmlns:v="urn:schemas-microsoft-com:vml" xmlns:wp14="http://schemas.microsoft.com/office/word/2010/wordprocessingDrawing" xmlns:wp="http://schemas.openxmlformats.org/drawingml/2006/wordprocessingDrawing" xmlns:w10="urn:schemas-microsoft-com:office:word" xmlns:w="http://schemas.openxmlformats.org/wordprocessingml/2006/main" xmlns:w14="http://schemas.microsoft.com/office/word/2010/wordml" xmlns:w15="http://schemas.microsoft.com/office/word/2012/wordml" xmlns:w16cex="http://schemas.microsoft.com/office/word/2018/wordml/cex" xmlns:w16cid="http://schemas.microsoft.com/office/word/2016/wordml/cid" xmlns:w16="http://schemas.microsoft.com/office/word/2018/wordml" xmlns:w16du="http://schemas.microsoft.com/office/word/2023/wordml/word16du" xmlns:w16sdtdh="http://schemas.microsoft.com/office/word/2020/wordml/sdtdatahash" xmlns:w16se="http://schemas.microsoft.com/office/word/2015/wordml/symex" xmlns:wpg="http://schemas.microsoft.com/office/word/2010/wordprocessingGroup" xmlns:wpi="http://schemas.microsoft.com/office/word/2010/wordprocessingInk" xmlns:wne="http://schemas.microsoft.com/office/word/2006/wordml" xmlns:wps="http://schemas.microsoft.com/office/word/2010/wordprocessingShape" mc:Ignorable="w14 w15 w16se w16cid w16 w16cex w16sdtdh w16du wp14">
   <w:body>
     <w:p>
       <w:pPr>
@@ -1234,6 +1234,7 @@
           <w:bCs/>
           <w:color w:val="auto"/>
           <w:u w:val="single"/>
+          <w:lang w:val="en-US"/>
         </w:rPr>
       </w:pPr>
       <w:bookmarkStart w:id="2" w:name="_Toc157088394"/>
@@ -1243,6 +1244,7 @@
           <w:bCs/>
           <w:color w:val="auto"/>
           <w:u w:val="single"/>
+          <w:lang w:val="en-US"/>
         </w:rPr>
         <w:lastRenderedPageBreak/>
         <w:t>Disclaimer</w:t>
@@ -1258,15 +1260,22 @@
         <w:fldChar w:fldCharType="begin"/>
       </w:r>
       <w:r>
+        <w:rPr>
+          <w:lang w:val="en-US"/>
+        </w:rPr>
         <w:instrText xml:space="preserve"> XE "</w:instrText>
       </w:r>
       <w:r>
         <w:rPr>
           <w:color w:val="auto"/>
+          <w:lang w:val="en-US"/>
         </w:rPr>
         <w:instrText>Disclaimer</w:instrText>
       </w:r>
       <w:r>
+        <w:rPr>
+          <w:lang w:val="en-US"/>
+        </w:rPr>
         <w:instrText xml:space="preserve">" </w:instrText>
       </w:r>
       <w:r>
@@ -1280,351 +1289,60 @@
       </w:r>
     </w:p>
     <w:p>
-      <w:r>
-        <w:t xml:space="preserve">I do </w:t>
+      <w:pPr>
+        <w:rPr>
+          <w:lang w:val="en-US"/>
+        </w:rPr>
+      </w:pPr>
+      <w:r>
+        <w:rPr>
+          <w:lang w:val="en-US"/>
+        </w:rPr>
+        <w:t xml:space="preserve">I do these boxes to learn things and challenge myself. I’m not </w:t>
+      </w:r>
+      <w:r>
+        <w:rPr>
+          <w:lang w:val="en-US"/>
+        </w:rPr>
+        <w:t>a kind of penetration tester</w:t>
+      </w:r>
+      <w:r>
+        <w:rPr>
+          <w:lang w:val="en-US"/>
+        </w:rPr>
+        <w:t xml:space="preserve"> guru who always knows where to look for the right answer. Use it as a guide or support. </w:t>
+      </w:r>
+      <w:r>
+        <w:rPr>
+          <w:lang w:val="en-US"/>
+        </w:rPr>
+        <w:t>Remember that i</w:t>
+      </w:r>
+      <w:r>
+        <w:rPr>
+          <w:lang w:val="en-US"/>
+        </w:rPr>
+        <w:t xml:space="preserve">t is always better to try it by yourself. All data and information provided on my </w:t>
       </w:r>
       <w:proofErr w:type="spellStart"/>
       <w:r>
-        <w:t>these</w:t>
+        <w:rPr>
+          <w:lang w:val="en-US"/>
+        </w:rPr>
+        <w:t>walkthrough</w:t>
+      </w:r>
+      <w:r>
+        <w:rPr>
+          <w:lang w:val="en-US"/>
+        </w:rPr>
+        <w:t>es</w:t>
       </w:r>
       <w:proofErr w:type="spellEnd"/>
       <w:r>
-        <w:t xml:space="preserve"> boxes to </w:t>
-      </w:r>
-      <w:proofErr w:type="spellStart"/>
-      <w:r>
-        <w:t>learn</w:t>
-      </w:r>
-      <w:proofErr w:type="spellEnd"/>
-      <w:r>
-        <w:t xml:space="preserve"> </w:t>
-      </w:r>
-      <w:proofErr w:type="spellStart"/>
-      <w:r>
-        <w:t>things</w:t>
-      </w:r>
-      <w:proofErr w:type="spellEnd"/>
-      <w:r>
-        <w:t xml:space="preserve"> and challenge </w:t>
-      </w:r>
-      <w:proofErr w:type="spellStart"/>
-      <w:r>
-        <w:t>myself</w:t>
-      </w:r>
-      <w:proofErr w:type="spellEnd"/>
-      <w:r>
-        <w:t xml:space="preserve">. </w:t>
-      </w:r>
-      <w:proofErr w:type="spellStart"/>
-      <w:r>
-        <w:t>I’m</w:t>
-      </w:r>
-      <w:proofErr w:type="spellEnd"/>
-      <w:r>
-        <w:t xml:space="preserve"> not </w:t>
-      </w:r>
-      <w:r>
-        <w:t xml:space="preserve">a </w:t>
-      </w:r>
-      <w:proofErr w:type="spellStart"/>
-      <w:r>
-        <w:t>kind</w:t>
-      </w:r>
-      <w:proofErr w:type="spellEnd"/>
-      <w:r>
-        <w:t xml:space="preserve"> of penetration tester</w:t>
-      </w:r>
-      <w:r>
-        <w:t xml:space="preserve"> guru </w:t>
-      </w:r>
-      <w:proofErr w:type="spellStart"/>
-      <w:r>
-        <w:t>who</w:t>
-      </w:r>
-      <w:proofErr w:type="spellEnd"/>
-      <w:r>
-        <w:t xml:space="preserve"> </w:t>
-      </w:r>
-      <w:proofErr w:type="spellStart"/>
-      <w:r>
-        <w:t>always</w:t>
-      </w:r>
-      <w:proofErr w:type="spellEnd"/>
-      <w:r>
-        <w:t xml:space="preserve"> </w:t>
-      </w:r>
-      <w:proofErr w:type="spellStart"/>
-      <w:r>
-        <w:t>knows</w:t>
-      </w:r>
-      <w:proofErr w:type="spellEnd"/>
-      <w:r>
-        <w:t xml:space="preserve"> </w:t>
-      </w:r>
-      <w:proofErr w:type="spellStart"/>
-      <w:r>
-        <w:t>where</w:t>
-      </w:r>
-      <w:proofErr w:type="spellEnd"/>
-      <w:r>
-        <w:t xml:space="preserve"> to look for the </w:t>
-      </w:r>
-      <w:proofErr w:type="spellStart"/>
-      <w:r>
-        <w:t>right</w:t>
-      </w:r>
-      <w:proofErr w:type="spellEnd"/>
-      <w:r>
-        <w:t xml:space="preserve"> </w:t>
-      </w:r>
-      <w:proofErr w:type="spellStart"/>
-      <w:r>
-        <w:t>answer</w:t>
-      </w:r>
-      <w:proofErr w:type="spellEnd"/>
-      <w:r>
-        <w:t xml:space="preserve">. </w:t>
-      </w:r>
-      <w:r>
-        <w:t xml:space="preserve">Use </w:t>
-      </w:r>
-      <w:proofErr w:type="spellStart"/>
-      <w:r>
-        <w:t>it</w:t>
-      </w:r>
-      <w:proofErr w:type="spellEnd"/>
-      <w:r>
-        <w:t xml:space="preserve"> </w:t>
-      </w:r>
-      <w:proofErr w:type="spellStart"/>
-      <w:r>
-        <w:t>as</w:t>
-      </w:r>
-      <w:proofErr w:type="spellEnd"/>
-      <w:r>
-        <w:t xml:space="preserve"> a guide or support. </w:t>
-      </w:r>
-      <w:proofErr w:type="spellStart"/>
-      <w:r>
-        <w:t>Remember</w:t>
-      </w:r>
-      <w:proofErr w:type="spellEnd"/>
-      <w:r>
-        <w:t xml:space="preserve"> </w:t>
-      </w:r>
-      <w:proofErr w:type="spellStart"/>
-      <w:r>
-        <w:t>that</w:t>
-      </w:r>
-      <w:proofErr w:type="spellEnd"/>
-      <w:r>
-        <w:t xml:space="preserve"> </w:t>
-      </w:r>
-      <w:proofErr w:type="spellStart"/>
-      <w:r>
-        <w:t>i</w:t>
-      </w:r>
-      <w:r>
-        <w:t>t</w:t>
-      </w:r>
-      <w:proofErr w:type="spellEnd"/>
-      <w:r>
-        <w:t xml:space="preserve"> </w:t>
-      </w:r>
-      <w:proofErr w:type="spellStart"/>
-      <w:r>
-        <w:t>is</w:t>
-      </w:r>
-      <w:proofErr w:type="spellEnd"/>
-      <w:r>
-        <w:t xml:space="preserve"> </w:t>
-      </w:r>
-      <w:proofErr w:type="spellStart"/>
-      <w:r>
-        <w:t>always</w:t>
-      </w:r>
-      <w:proofErr w:type="spellEnd"/>
-      <w:r>
-        <w:t xml:space="preserve"> </w:t>
-      </w:r>
-      <w:proofErr w:type="spellStart"/>
-      <w:r>
-        <w:t>better</w:t>
-      </w:r>
-      <w:proofErr w:type="spellEnd"/>
-      <w:r>
-        <w:t xml:space="preserve"> to </w:t>
-      </w:r>
-      <w:proofErr w:type="spellStart"/>
-      <w:r>
-        <w:t>try</w:t>
-      </w:r>
-      <w:proofErr w:type="spellEnd"/>
-      <w:r>
-        <w:t xml:space="preserve"> </w:t>
-      </w:r>
-      <w:proofErr w:type="spellStart"/>
-      <w:r>
-        <w:t>it</w:t>
-      </w:r>
-      <w:proofErr w:type="spellEnd"/>
-      <w:r>
-        <w:t xml:space="preserve"> by </w:t>
-      </w:r>
-      <w:proofErr w:type="spellStart"/>
-      <w:r>
-        <w:t>yourself</w:t>
-      </w:r>
-      <w:proofErr w:type="spellEnd"/>
-      <w:r>
-        <w:t xml:space="preserve">. </w:t>
-      </w:r>
-      <w:proofErr w:type="spellStart"/>
-      <w:r>
-        <w:t>All</w:t>
-      </w:r>
-      <w:proofErr w:type="spellEnd"/>
-      <w:r>
-        <w:t xml:space="preserve"> data and information </w:t>
-      </w:r>
-      <w:proofErr w:type="spellStart"/>
-      <w:r>
-        <w:t>provided</w:t>
-      </w:r>
-      <w:proofErr w:type="spellEnd"/>
-      <w:r>
-        <w:t xml:space="preserve"> on </w:t>
-      </w:r>
-      <w:proofErr w:type="spellStart"/>
-      <w:r>
-        <w:t>my</w:t>
-      </w:r>
-      <w:proofErr w:type="spellEnd"/>
-      <w:r>
-        <w:t xml:space="preserve"> </w:t>
-      </w:r>
-      <w:proofErr w:type="spellStart"/>
-      <w:r>
-        <w:t>walkthrough</w:t>
-      </w:r>
-      <w:r>
-        <w:t>es</w:t>
-      </w:r>
-      <w:proofErr w:type="spellEnd"/>
-      <w:r>
-        <w:t xml:space="preserve"> are for </w:t>
-      </w:r>
-      <w:proofErr w:type="spellStart"/>
-      <w:r>
-        <w:t>informational</w:t>
-      </w:r>
-      <w:proofErr w:type="spellEnd"/>
-      <w:r>
-        <w:t xml:space="preserve"> and educational </w:t>
-      </w:r>
-      <w:proofErr w:type="spellStart"/>
-      <w:r>
-        <w:t>purpose</w:t>
-      </w:r>
-      <w:proofErr w:type="spellEnd"/>
-      <w:r>
-        <w:t xml:space="preserve"> </w:t>
-      </w:r>
-      <w:proofErr w:type="spellStart"/>
-      <w:r>
-        <w:t>only</w:t>
-      </w:r>
-      <w:proofErr w:type="spellEnd"/>
-      <w:r>
-        <w:t xml:space="preserve">. The tutorial and demo </w:t>
-      </w:r>
-      <w:proofErr w:type="spellStart"/>
-      <w:r>
-        <w:t>provided</w:t>
-      </w:r>
-      <w:proofErr w:type="spellEnd"/>
-      <w:r>
-        <w:t xml:space="preserve"> </w:t>
-      </w:r>
-      <w:proofErr w:type="spellStart"/>
-      <w:r>
-        <w:t>here</w:t>
-      </w:r>
-      <w:proofErr w:type="spellEnd"/>
-      <w:r>
-        <w:t xml:space="preserve"> </w:t>
-      </w:r>
-      <w:proofErr w:type="spellStart"/>
-      <w:r>
-        <w:t>is</w:t>
-      </w:r>
-      <w:proofErr w:type="spellEnd"/>
-      <w:r>
-        <w:t xml:space="preserve"> </w:t>
-      </w:r>
-      <w:proofErr w:type="spellStart"/>
-      <w:r>
-        <w:t>only</w:t>
-      </w:r>
-      <w:proofErr w:type="spellEnd"/>
-      <w:r>
-        <w:t xml:space="preserve"> for </w:t>
-      </w:r>
-      <w:proofErr w:type="spellStart"/>
-      <w:r>
-        <w:t>those</w:t>
-      </w:r>
-      <w:proofErr w:type="spellEnd"/>
-      <w:r>
-        <w:t xml:space="preserve"> </w:t>
-      </w:r>
-      <w:proofErr w:type="spellStart"/>
-      <w:r>
-        <w:t>who’re</w:t>
-      </w:r>
-      <w:proofErr w:type="spellEnd"/>
-      <w:r>
-        <w:t xml:space="preserve"> </w:t>
-      </w:r>
-      <w:proofErr w:type="spellStart"/>
-      <w:r>
-        <w:t>willing</w:t>
-      </w:r>
-      <w:proofErr w:type="spellEnd"/>
-      <w:r>
-        <w:t xml:space="preserve"> and </w:t>
-      </w:r>
-      <w:proofErr w:type="spellStart"/>
-      <w:r>
-        <w:t>curious</w:t>
-      </w:r>
-      <w:proofErr w:type="spellEnd"/>
-      <w:r>
-        <w:t xml:space="preserve"> to know and </w:t>
-      </w:r>
-      <w:proofErr w:type="spellStart"/>
-      <w:r>
-        <w:t>learn</w:t>
-      </w:r>
-      <w:proofErr w:type="spellEnd"/>
-      <w:r>
-        <w:t xml:space="preserve"> </w:t>
-      </w:r>
-      <w:proofErr w:type="spellStart"/>
-      <w:r>
-        <w:t>about</w:t>
-      </w:r>
-      <w:proofErr w:type="spellEnd"/>
-      <w:r>
-        <w:t xml:space="preserve"> </w:t>
-      </w:r>
-      <w:proofErr w:type="spellStart"/>
-      <w:r>
-        <w:t>Ethical</w:t>
-      </w:r>
-      <w:proofErr w:type="spellEnd"/>
-      <w:r>
-        <w:t xml:space="preserve"> Hacking, Security and Penetration Testing.</w:t>
+        <w:rPr>
+          <w:lang w:val="en-US"/>
+        </w:rPr>
+        <w:t xml:space="preserve"> are for informational and educational purpose only. The tutorial and demo provided here is only for those who’re willing and curious to know and learn about Ethical Hacking, Security and Penetration Testing.</w:t>
       </w:r>
     </w:p>
     <w:p>
@@ -1635,6 +1353,7 @@
           <w:bCs/>
           <w:color w:val="auto"/>
           <w:u w:val="single"/>
+          <w:lang w:val="en-US"/>
         </w:rPr>
       </w:pPr>
       <w:bookmarkStart w:id="3" w:name="_Toc157088395"/>
@@ -1644,6 +1363,7 @@
           <w:bCs/>
           <w:color w:val="auto"/>
           <w:u w:val="single"/>
+          <w:lang w:val="en-US"/>
         </w:rPr>
         <w:t>Reconnaissance</w:t>
       </w:r>
@@ -1658,15 +1378,22 @@
         <w:fldChar w:fldCharType="begin"/>
       </w:r>
       <w:r>
+        <w:rPr>
+          <w:lang w:val="en-US"/>
+        </w:rPr>
         <w:instrText xml:space="preserve"> XE "</w:instrText>
       </w:r>
       <w:r>
         <w:rPr>
           <w:color w:val="auto"/>
+          <w:lang w:val="en-US"/>
         </w:rPr>
         <w:instrText>Reconnaissance</w:instrText>
       </w:r>
       <w:r>
+        <w:rPr>
+          <w:lang w:val="en-US"/>
+        </w:rPr>
         <w:instrText xml:space="preserve">" </w:instrText>
       </w:r>
       <w:r>
@@ -1680,40 +1407,53 @@
       </w:r>
     </w:p>
     <w:p>
-      <w:r>
-        <w:t xml:space="preserve">The </w:t>
+      <w:pPr>
+        <w:rPr>
+          <w:lang w:val="en-US"/>
+        </w:rPr>
+      </w:pPr>
+      <w:r>
+        <w:rPr>
+          <w:lang w:val="en-US"/>
+        </w:rPr>
+        <w:t>The result</w:t>
+      </w:r>
+      <w:r>
+        <w:rPr>
+          <w:lang w:val="en-US"/>
+        </w:rPr>
+        <w:t>s</w:t>
+      </w:r>
+      <w:r>
+        <w:rPr>
+          <w:lang w:val="en-US"/>
+        </w:rPr>
+        <w:t xml:space="preserve"> of an initial </w:t>
       </w:r>
       <w:proofErr w:type="spellStart"/>
       <w:r>
-        <w:t>result</w:t>
-      </w:r>
-      <w:r>
-        <w:t>s</w:t>
+        <w:rPr>
+          <w:lang w:val="en-US"/>
+        </w:rPr>
+        <w:t>nMap</w:t>
       </w:r>
       <w:proofErr w:type="spellEnd"/>
       <w:r>
-        <w:t xml:space="preserve"> of an </w:t>
-      </w:r>
-      <w:proofErr w:type="spellStart"/>
-      <w:r>
-        <w:t>initial</w:t>
-      </w:r>
-      <w:proofErr w:type="spellEnd"/>
-      <w:r>
-        <w:t xml:space="preserve"> </w:t>
-      </w:r>
-      <w:proofErr w:type="spellStart"/>
-      <w:r>
-        <w:t>nMap</w:t>
-      </w:r>
-      <w:proofErr w:type="spellEnd"/>
-      <w:r>
+        <w:rPr>
+          <w:lang w:val="en-US"/>
+        </w:rPr>
         <w:t xml:space="preserve"> scan </w:t>
       </w:r>
       <w:r>
+        <w:rPr>
+          <w:lang w:val="en-US"/>
+        </w:rPr>
         <w:t>are</w:t>
       </w:r>
       <w:r>
+        <w:rPr>
+          <w:lang w:val="en-US"/>
+        </w:rPr>
         <w:t xml:space="preserve"> the following:</w:t>
       </w:r>
     </w:p>
@@ -1780,18 +1520,30 @@
       <w:pPr>
         <w:pStyle w:val="Didascalia"/>
         <w:jc w:val="center"/>
+        <w:rPr>
+          <w:lang w:val="en-US"/>
+        </w:rPr>
       </w:pPr>
       <w:bookmarkStart w:id="4" w:name="_Toc157088165"/>
       <w:r>
+        <w:rPr>
+          <w:lang w:val="en-US"/>
+        </w:rPr>
         <w:t>Picture</w:t>
       </w:r>
       <w:r>
+        <w:rPr>
+          <w:lang w:val="en-US"/>
+        </w:rPr>
         <w:t xml:space="preserve"> </w:t>
       </w:r>
       <w:r>
         <w:fldChar w:fldCharType="begin"/>
       </w:r>
       <w:r>
+        <w:rPr>
+          <w:lang w:val="en-US"/>
+        </w:rPr>
         <w:instrText xml:space="preserve"> SEQ Figura \* ARABIC </w:instrText>
       </w:r>
       <w:r>
@@ -1800,6 +1552,7 @@
       <w:r>
         <w:rPr>
           <w:noProof/>
+          <w:lang w:val="en-US"/>
         </w:rPr>
         <w:t>1</w:t>
       </w:r>
@@ -1807,107 +1560,75 @@
         <w:fldChar w:fldCharType="end"/>
       </w:r>
       <w:r>
+        <w:rPr>
+          <w:lang w:val="en-US"/>
+        </w:rPr>
         <w:t xml:space="preserve"> - </w:t>
       </w:r>
       <w:proofErr w:type="spellStart"/>
       <w:r>
+        <w:rPr>
+          <w:lang w:val="en-US"/>
+        </w:rPr>
         <w:t>nMap</w:t>
       </w:r>
       <w:proofErr w:type="spellEnd"/>
       <w:r>
-        <w:t xml:space="preserve"> scan </w:t>
-      </w:r>
-      <w:proofErr w:type="spellStart"/>
-      <w:r>
-        <w:t>results</w:t>
+        <w:rPr>
+          <w:lang w:val="en-US"/>
+        </w:rPr>
+        <w:t xml:space="preserve"> scan results</w:t>
       </w:r>
       <w:bookmarkEnd w:id="4"/>
-      <w:proofErr w:type="spellEnd"/>
-    </w:p>
-    <w:p>
-      <w:r>
+    </w:p>
+    <w:p>
+      <w:pPr>
+        <w:rPr>
+          <w:lang w:val="en-US"/>
+        </w:rPr>
+      </w:pPr>
+      <w:r>
+        <w:rPr>
+          <w:lang w:val="en-US"/>
+        </w:rPr>
         <w:t xml:space="preserve">Ports open are </w:t>
       </w:r>
       <w:r>
+        <w:rPr>
+          <w:lang w:val="en-US"/>
+        </w:rPr>
         <w:t xml:space="preserve">number </w:t>
       </w:r>
       <w:r>
-        <w:t xml:space="preserve">22 and 80. So, the box </w:t>
-      </w:r>
-      <w:proofErr w:type="spellStart"/>
-      <w:r>
-        <w:t>has</w:t>
-      </w:r>
-      <w:proofErr w:type="spellEnd"/>
-      <w:r>
-        <w:t xml:space="preserve"> SSH </w:t>
-      </w:r>
-      <w:proofErr w:type="spellStart"/>
-      <w:r>
-        <w:t>enabled</w:t>
-      </w:r>
-      <w:proofErr w:type="spellEnd"/>
-      <w:r>
-        <w:t xml:space="preserve"> and an application running on port 80. </w:t>
-      </w:r>
-      <w:proofErr w:type="spellStart"/>
-      <w:r>
-        <w:t>Also</w:t>
-      </w:r>
-      <w:proofErr w:type="spellEnd"/>
-      <w:r>
-        <w:t xml:space="preserve">, the operative system </w:t>
-      </w:r>
-      <w:proofErr w:type="spellStart"/>
-      <w:r>
-        <w:t>is</w:t>
-      </w:r>
-      <w:proofErr w:type="spellEnd"/>
-      <w:r>
-        <w:t xml:space="preserve"> Ubuntu.</w:t>
-      </w:r>
-    </w:p>
-    <w:p>
-      <w:r>
+        <w:rPr>
+          <w:lang w:val="en-US"/>
+        </w:rPr>
+        <w:t>22 and 80. So, the box has SSH enabled and an application running on port 80. Also, the operative system is Ubuntu.</w:t>
+      </w:r>
+    </w:p>
+    <w:p>
+      <w:pPr>
+        <w:rPr>
+          <w:lang w:val="en-US"/>
+        </w:rPr>
+      </w:pPr>
+      <w:r>
+        <w:rPr>
+          <w:lang w:val="en-US"/>
+        </w:rPr>
         <w:t>To a</w:t>
       </w:r>
       <w:r>
+        <w:rPr>
+          <w:lang w:val="en-US"/>
+        </w:rPr>
         <w:t>ccess to</w:t>
       </w:r>
       <w:r>
-        <w:t xml:space="preserve"> the application, </w:t>
-      </w:r>
-      <w:proofErr w:type="spellStart"/>
-      <w:r>
-        <w:t>it</w:t>
-      </w:r>
-      <w:proofErr w:type="spellEnd"/>
-      <w:r>
-        <w:t xml:space="preserve"> </w:t>
-      </w:r>
-      <w:proofErr w:type="spellStart"/>
-      <w:r>
-        <w:t>is</w:t>
-      </w:r>
-      <w:proofErr w:type="spellEnd"/>
-      <w:r>
-        <w:t xml:space="preserve"> </w:t>
-      </w:r>
-      <w:proofErr w:type="spellStart"/>
-      <w:r>
-        <w:t>needed</w:t>
-      </w:r>
-      <w:proofErr w:type="spellEnd"/>
-      <w:r>
-        <w:t xml:space="preserve"> to </w:t>
-      </w:r>
-      <w:proofErr w:type="spellStart"/>
-      <w:r>
-        <w:t>add</w:t>
-      </w:r>
-      <w:proofErr w:type="spellEnd"/>
-      <w:r>
-        <w:t xml:space="preserve"> a new entry in the host file:</w:t>
+        <w:rPr>
+          <w:lang w:val="en-US"/>
+        </w:rPr>
+        <w:t xml:space="preserve"> the application, it is needed to add a new entry in the host file:</w:t>
       </w:r>
     </w:p>
     <w:p>
@@ -1938,20 +1659,21 @@
           <w:bCs/>
           <w:color w:val="auto"/>
           <w:u w:val="single"/>
+          <w:lang w:val="en-US"/>
         </w:rPr>
       </w:pPr>
       <w:bookmarkStart w:id="5" w:name="_Toc157088396"/>
-      <w:proofErr w:type="spellStart"/>
       <w:r>
         <w:rPr>
           <w:b/>
           <w:bCs/>
           <w:color w:val="auto"/>
           <w:u w:val="single"/>
-        </w:rPr>
-        <w:t>Initial</w:t>
-      </w:r>
-      <w:proofErr w:type="spellEnd"/>
+          <w:lang w:val="en-US"/>
+        </w:rPr>
+        <w:t>Initial foothold</w:t>
+      </w:r>
+      <w:bookmarkEnd w:id="5"/>
       <w:r>
         <w:rPr>
           <w:b/>
@@ -1959,20 +1681,30 @@
           <w:color w:val="auto"/>
           <w:u w:val="single"/>
         </w:rPr>
-        <w:t xml:space="preserve"> </w:t>
-      </w:r>
-      <w:proofErr w:type="spellStart"/>
+        <w:fldChar w:fldCharType="begin"/>
+      </w:r>
+      <w:r>
+        <w:rPr>
+          <w:lang w:val="en-US"/>
+        </w:rPr>
+        <w:instrText xml:space="preserve"> XE "</w:instrText>
+      </w:r>
       <w:r>
         <w:rPr>
           <w:b/>
           <w:bCs/>
           <w:color w:val="auto"/>
           <w:u w:val="single"/>
-        </w:rPr>
-        <w:t>foothold</w:t>
-      </w:r>
-      <w:bookmarkEnd w:id="5"/>
-      <w:proofErr w:type="spellEnd"/>
+          <w:lang w:val="en-US"/>
+        </w:rPr>
+        <w:instrText>Initial foothold</w:instrText>
+      </w:r>
+      <w:r>
+        <w:rPr>
+          <w:lang w:val="en-US"/>
+        </w:rPr>
+        <w:instrText xml:space="preserve">" </w:instrText>
+      </w:r>
       <w:r>
         <w:rPr>
           <w:b/>
@@ -1980,117 +1712,42 @@
           <w:color w:val="auto"/>
           <w:u w:val="single"/>
         </w:rPr>
-        <w:fldChar w:fldCharType="begin"/>
-      </w:r>
-      <w:r>
-        <w:instrText xml:space="preserve"> XE "</w:instrText>
-      </w:r>
-      <w:proofErr w:type="spellStart"/>
-      <w:r>
+        <w:fldChar w:fldCharType="end"/>
+      </w:r>
+    </w:p>
+    <w:p>
+      <w:pPr>
+        <w:pStyle w:val="Titolo2"/>
         <w:rPr>
           <w:b/>
           <w:bCs/>
           <w:color w:val="auto"/>
-          <w:u w:val="single"/>
-        </w:rPr>
-        <w:instrText>Initial</w:instrText>
-      </w:r>
-      <w:proofErr w:type="spellEnd"/>
+          <w:lang w:val="en-US"/>
+        </w:rPr>
+      </w:pPr>
+      <w:bookmarkStart w:id="6" w:name="_Toc157088397"/>
       <w:r>
         <w:rPr>
           <w:b/>
           <w:bCs/>
           <w:color w:val="auto"/>
-          <w:u w:val="single"/>
-        </w:rPr>
-        <w:instrText xml:space="preserve"> </w:instrText>
-      </w:r>
-      <w:proofErr w:type="spellStart"/>
-      <w:r>
-        <w:rPr>
-          <w:b/>
-          <w:bCs/>
-          <w:color w:val="auto"/>
-          <w:u w:val="single"/>
-        </w:rPr>
-        <w:instrText>foothold</w:instrText>
-      </w:r>
-      <w:proofErr w:type="spellEnd"/>
-      <w:r>
-        <w:instrText xml:space="preserve">" </w:instrText>
-      </w:r>
-      <w:r>
-        <w:rPr>
-          <w:b/>
-          <w:bCs/>
-          <w:color w:val="auto"/>
-          <w:u w:val="single"/>
-        </w:rPr>
-        <w:fldChar w:fldCharType="end"/>
-      </w:r>
-    </w:p>
-    <w:p>
-      <w:pPr>
-        <w:pStyle w:val="Titolo2"/>
-        <w:rPr>
-          <w:b/>
-          <w:bCs/>
-          <w:color w:val="auto"/>
-        </w:rPr>
-      </w:pPr>
-      <w:bookmarkStart w:id="6" w:name="_Toc157088397"/>
-      <w:proofErr w:type="spellStart"/>
-      <w:r>
-        <w:rPr>
-          <w:b/>
-          <w:bCs/>
-          <w:color w:val="auto"/>
-        </w:rPr>
-        <w:t>Exploring</w:t>
-      </w:r>
-      <w:proofErr w:type="spellEnd"/>
-      <w:r>
-        <w:rPr>
-          <w:b/>
-          <w:bCs/>
-          <w:color w:val="auto"/>
-        </w:rPr>
-        <w:t xml:space="preserve"> the application</w:t>
+          <w:lang w:val="en-US"/>
+        </w:rPr>
+        <w:t>Exploring the application</w:t>
       </w:r>
       <w:bookmarkEnd w:id="6"/>
     </w:p>
     <w:p>
-      <w:proofErr w:type="spellStart"/>
-      <w:r>
-        <w:t>Exploring</w:t>
-      </w:r>
-      <w:proofErr w:type="spellEnd"/>
-      <w:r>
-        <w:t xml:space="preserve"> the application, I </w:t>
-      </w:r>
-      <w:proofErr w:type="spellStart"/>
-      <w:r>
-        <w:t>found</w:t>
-      </w:r>
-      <w:proofErr w:type="spellEnd"/>
-      <w:r>
-        <w:t xml:space="preserve"> the following login page via Burp </w:t>
-      </w:r>
-      <w:proofErr w:type="spellStart"/>
-      <w:r>
-        <w:t>requests</w:t>
-      </w:r>
-      <w:proofErr w:type="spellEnd"/>
-      <w:r>
-        <w:t xml:space="preserve"> </w:t>
-      </w:r>
-      <w:proofErr w:type="spellStart"/>
-      <w:r>
-        <w:t>interception</w:t>
-      </w:r>
-      <w:proofErr w:type="spellEnd"/>
-      <w:r>
-        <w:t>:</w:t>
+      <w:pPr>
+        <w:rPr>
+          <w:lang w:val="en-US"/>
+        </w:rPr>
+      </w:pPr>
+      <w:r>
+        <w:rPr>
+          <w:lang w:val="en-US"/>
+        </w:rPr>
+        <w:t>Exploring the application, I found the following login page via Burp requests interception:</w:t>
       </w:r>
     </w:p>
     <w:p>
@@ -2104,7 +1761,7 @@
         </w:rPr>
         <w:lastRenderedPageBreak/>
         <w:drawing>
-          <wp:inline distT="0" distB="0" distL="0" distR="0" wp14:anchorId="4565C99C" wp14:editId="30865257">
+          <wp:inline distT="0" distB="0" distL="0" distR="0" wp14:anchorId="4565C99C" wp14:editId="2CB633EC">
             <wp:extent cx="5786922" cy="3063240"/>
             <wp:effectExtent l="0" t="0" r="4445" b="3810"/>
             <wp:docPr id="1693054746" name="Immagine 2"/>
@@ -2157,18 +1814,30 @@
       <w:pPr>
         <w:pStyle w:val="Didascalia"/>
         <w:jc w:val="center"/>
+        <w:rPr>
+          <w:lang w:val="en-US"/>
+        </w:rPr>
       </w:pPr>
       <w:bookmarkStart w:id="7" w:name="_Toc157088166"/>
       <w:r>
+        <w:rPr>
+          <w:lang w:val="en-US"/>
+        </w:rPr>
         <w:t>Picture</w:t>
       </w:r>
       <w:r>
+        <w:rPr>
+          <w:lang w:val="en-US"/>
+        </w:rPr>
         <w:t xml:space="preserve"> </w:t>
       </w:r>
       <w:r>
         <w:fldChar w:fldCharType="begin"/>
       </w:r>
       <w:r>
+        <w:rPr>
+          <w:lang w:val="en-US"/>
+        </w:rPr>
         <w:instrText xml:space="preserve"> SEQ Figura \* ARABIC </w:instrText>
       </w:r>
       <w:r>
@@ -2177,6 +1846,7 @@
       <w:r>
         <w:rPr>
           <w:noProof/>
+          <w:lang w:val="en-US"/>
         </w:rPr>
         <w:t>2</w:t>
       </w:r>
@@ -2184,149 +1854,105 @@
         <w:fldChar w:fldCharType="end"/>
       </w:r>
       <w:r>
+        <w:rPr>
+          <w:lang w:val="en-US"/>
+        </w:rPr>
         <w:t xml:space="preserve"> - Application login</w:t>
       </w:r>
       <w:bookmarkEnd w:id="7"/>
     </w:p>
     <w:p>
+      <w:r>
+        <w:rPr>
+          <w:lang w:val="en-US"/>
+        </w:rPr>
+        <w:t xml:space="preserve">This login page is based on </w:t>
+      </w:r>
       <w:proofErr w:type="spellStart"/>
       <w:r>
-        <w:t>This</w:t>
+        <w:rPr>
+          <w:lang w:val="en-US"/>
+        </w:rPr>
+        <w:t>Metabase</w:t>
       </w:r>
       <w:proofErr w:type="spellEnd"/>
       <w:r>
-        <w:t xml:space="preserve"> login page </w:t>
+        <w:rPr>
+          <w:lang w:val="en-US"/>
+        </w:rPr>
+        <w:t xml:space="preserve">, an </w:t>
+      </w:r>
+      <w:proofErr w:type="gramStart"/>
+      <w:r>
+        <w:rPr>
+          <w:lang w:val="en-US"/>
+        </w:rPr>
+        <w:t>open source</w:t>
+      </w:r>
+      <w:proofErr w:type="gramEnd"/>
+      <w:r>
+        <w:rPr>
+          <w:lang w:val="en-US"/>
+        </w:rPr>
+        <w:t xml:space="preserve"> business intelligence tool. I tried some default credentials found </w:t>
+      </w:r>
+      <w:r>
+        <w:rPr>
+          <w:lang w:val="en-US"/>
+        </w:rPr>
+        <w:t>o</w:t>
+      </w:r>
+      <w:r>
+        <w:rPr>
+          <w:lang w:val="en-US"/>
+        </w:rPr>
+        <w:t>n</w:t>
+      </w:r>
+      <w:r>
+        <w:rPr>
+          <w:lang w:val="en-US"/>
+        </w:rPr>
+        <w:t xml:space="preserve"> the</w:t>
+      </w:r>
+      <w:r>
+        <w:rPr>
+          <w:lang w:val="en-US"/>
+        </w:rPr>
+        <w:t xml:space="preserve"> Internet, but they didn’t work.</w:t>
+      </w:r>
+      <w:r>
+        <w:rPr>
+          <w:lang w:val="en-US"/>
+        </w:rPr>
+        <w:t xml:space="preserve"> Next step was to search some know exploit for </w:t>
       </w:r>
       <w:proofErr w:type="spellStart"/>
       <w:r>
-        <w:t>is</w:t>
+        <w:rPr>
+          <w:lang w:val="en-US"/>
+        </w:rPr>
+        <w:t>Metabase</w:t>
       </w:r>
       <w:proofErr w:type="spellEnd"/>
       <w:r>
-        <w:t xml:space="preserve"> based on </w:t>
+        <w:rPr>
+          <w:lang w:val="en-US"/>
+        </w:rPr>
+        <w:t xml:space="preserve">. I discovered </w:t>
       </w:r>
       <w:proofErr w:type="spellStart"/>
       <w:r>
+        <w:rPr>
+          <w:lang w:val="en-US"/>
+        </w:rPr>
         <w:t>Metabase</w:t>
       </w:r>
       <w:proofErr w:type="spellEnd"/>
       <w:r>
-        <w:t xml:space="preserve">, an open source business intelligence tool. I </w:t>
-      </w:r>
-      <w:proofErr w:type="spellStart"/>
-      <w:r>
-        <w:t>tried</w:t>
-      </w:r>
-      <w:proofErr w:type="spellEnd"/>
-      <w:r>
-        <w:t xml:space="preserve"> some default credentials </w:t>
-      </w:r>
-      <w:proofErr w:type="spellStart"/>
-      <w:r>
-        <w:t>found</w:t>
-      </w:r>
-      <w:proofErr w:type="spellEnd"/>
-      <w:r>
-        <w:t xml:space="preserve"> in Internet, </w:t>
-      </w:r>
-      <w:proofErr w:type="spellStart"/>
-      <w:r>
-        <w:t>but</w:t>
-      </w:r>
-      <w:proofErr w:type="spellEnd"/>
-      <w:r>
-        <w:t xml:space="preserve"> </w:t>
-      </w:r>
-      <w:proofErr w:type="spellStart"/>
-      <w:r>
-        <w:t>they</w:t>
-      </w:r>
-      <w:proofErr w:type="spellEnd"/>
-      <w:r>
-        <w:t xml:space="preserve"> </w:t>
-      </w:r>
-      <w:proofErr w:type="spellStart"/>
-      <w:r>
-        <w:t>didn’t</w:t>
-      </w:r>
-      <w:proofErr w:type="spellEnd"/>
-      <w:r>
-        <w:t xml:space="preserve"> work.</w:t>
-      </w:r>
-      <w:r>
-        <w:t xml:space="preserve"> Next step </w:t>
-      </w:r>
-      <w:proofErr w:type="spellStart"/>
-      <w:r>
-        <w:t>was</w:t>
-      </w:r>
-      <w:proofErr w:type="spellEnd"/>
-      <w:r>
-        <w:t xml:space="preserve"> to </w:t>
-      </w:r>
-      <w:proofErr w:type="spellStart"/>
-      <w:r>
-        <w:t>search</w:t>
-      </w:r>
-      <w:proofErr w:type="spellEnd"/>
-      <w:r>
-        <w:t xml:space="preserve"> some know exploit for </w:t>
-      </w:r>
-      <w:proofErr w:type="spellStart"/>
-      <w:r>
-        <w:t>Metabase</w:t>
-      </w:r>
-      <w:proofErr w:type="spellEnd"/>
-      <w:r>
-        <w:t xml:space="preserve">. I </w:t>
-      </w:r>
-      <w:proofErr w:type="spellStart"/>
-      <w:r>
-        <w:t>discovered</w:t>
-      </w:r>
-      <w:proofErr w:type="spellEnd"/>
-      <w:r>
-        <w:t xml:space="preserve"> </w:t>
-      </w:r>
-      <w:proofErr w:type="spellStart"/>
-      <w:r>
-        <w:t>Metabase</w:t>
-      </w:r>
-      <w:proofErr w:type="spellEnd"/>
-      <w:r>
-        <w:t xml:space="preserve"> </w:t>
-      </w:r>
-      <w:proofErr w:type="spellStart"/>
-      <w:r>
-        <w:t>has</w:t>
-      </w:r>
-      <w:proofErr w:type="spellEnd"/>
-      <w:r>
-        <w:t xml:space="preserve"> a </w:t>
-      </w:r>
-      <w:proofErr w:type="spellStart"/>
-      <w:r>
-        <w:t>disclosed</w:t>
-      </w:r>
-      <w:proofErr w:type="spellEnd"/>
-      <w:r>
-        <w:t xml:space="preserve"> </w:t>
-      </w:r>
-      <w:proofErr w:type="spellStart"/>
-      <w:r>
-        <w:t>pre</w:t>
-      </w:r>
-      <w:proofErr w:type="spellEnd"/>
-      <w:r>
-        <w:t xml:space="preserve">-authentication RCE vulnerability and the relative CVE </w:t>
-      </w:r>
-      <w:proofErr w:type="spellStart"/>
-      <w:r>
-        <w:t>is</w:t>
-      </w:r>
-      <w:proofErr w:type="spellEnd"/>
-      <w:r>
-        <w:t> </w:t>
+        <w:rPr>
+          <w:lang w:val="en-US"/>
+        </w:rPr>
+        <w:t xml:space="preserve"> has a disclosed pre-authentication RCE vulnerability and the relative CVE is </w:t>
       </w:r>
       <w:hyperlink r:id="rId7" w:tgtFrame="_blank" w:history="1">
         <w:r>
@@ -2334,44 +1960,30 @@
             <w:rStyle w:val="Collegamentoipertestuale"/>
             <w:b/>
             <w:bCs/>
+            <w:lang w:val="en-US"/>
           </w:rPr>
           <w:t>CVE-2023-38646</w:t>
         </w:r>
       </w:hyperlink>
       <w:r>
-        <w:t xml:space="preserve">. </w:t>
+        <w:rPr>
+          <w:lang w:val="en-US"/>
+        </w:rPr>
+        <w:t xml:space="preserve">. This bug in </w:t>
       </w:r>
       <w:proofErr w:type="spellStart"/>
       <w:r>
-        <w:t>This</w:t>
+        <w:rPr>
+          <w:lang w:val="en-US"/>
+        </w:rPr>
+        <w:t>Metabase</w:t>
       </w:r>
       <w:proofErr w:type="spellEnd"/>
       <w:r>
-        <w:t xml:space="preserve"> bug in </w:t>
-      </w:r>
-      <w:proofErr w:type="spellStart"/>
-      <w:r>
-        <w:t>Metabase</w:t>
-      </w:r>
-      <w:proofErr w:type="spellEnd"/>
-      <w:r>
-        <w:t xml:space="preserve"> </w:t>
-      </w:r>
-      <w:proofErr w:type="spellStart"/>
-      <w:r>
-        <w:t>involved</w:t>
-      </w:r>
-      <w:proofErr w:type="spellEnd"/>
-      <w:r>
-        <w:t xml:space="preserve"> a </w:t>
-      </w:r>
-      <w:proofErr w:type="spellStart"/>
-      <w:r>
-        <w:t>retained</w:t>
-      </w:r>
-      <w:proofErr w:type="spellEnd"/>
-      <w:r>
-        <w:t xml:space="preserve"> </w:t>
+        <w:rPr>
+          <w:lang w:val="en-US"/>
+        </w:rPr>
+        <w:t xml:space="preserve"> involved a retained </w:t>
       </w:r>
       <w:r>
         <w:rPr>
@@ -2379,171 +1991,29 @@
           <w:bCs/>
           <w:i/>
           <w:iCs/>
+          <w:lang w:val="en-US"/>
         </w:rPr>
         <w:t>setup-token</w:t>
       </w:r>
       <w:r>
-        <w:t xml:space="preserve"> post-</w:t>
+        <w:rPr>
+          <w:lang w:val="en-US"/>
+        </w:rPr>
+        <w:t xml:space="preserve"> post-installation, accessible to unauthenticated users. This flaw, resulting from a codebase refactoring oversight, allowed exploitation via SQL injection in the H2 database driver during the </w:t>
       </w:r>
       <w:proofErr w:type="spellStart"/>
       <w:r>
-        <w:t>installation</w:t>
+        <w:rPr>
+          <w:lang w:val="en-US"/>
+        </w:rPr>
+        <w:t>Metabase</w:t>
       </w:r>
       <w:proofErr w:type="spellEnd"/>
       <w:r>
-        <w:t xml:space="preserve">, </w:t>
-      </w:r>
-      <w:proofErr w:type="spellStart"/>
-      <w:r>
-        <w:t>accessible</w:t>
-      </w:r>
-      <w:proofErr w:type="spellEnd"/>
-      <w:r>
-        <w:t xml:space="preserve"> to </w:t>
-      </w:r>
-      <w:proofErr w:type="spellStart"/>
-      <w:r>
-        <w:t>unauthenticated</w:t>
-      </w:r>
-      <w:proofErr w:type="spellEnd"/>
-      <w:r>
-        <w:t xml:space="preserve"> users. </w:t>
-      </w:r>
-      <w:proofErr w:type="spellStart"/>
-      <w:r>
-        <w:t>This</w:t>
-      </w:r>
-      <w:proofErr w:type="spellEnd"/>
-      <w:r>
-        <w:t xml:space="preserve"> </w:t>
-      </w:r>
-      <w:proofErr w:type="spellStart"/>
-      <w:r>
-        <w:t>flaw</w:t>
-      </w:r>
-      <w:proofErr w:type="spellEnd"/>
-      <w:r>
-        <w:t xml:space="preserve">, </w:t>
-      </w:r>
-      <w:proofErr w:type="spellStart"/>
-      <w:r>
-        <w:t>resulting</w:t>
-      </w:r>
-      <w:proofErr w:type="spellEnd"/>
-      <w:r>
-        <w:t xml:space="preserve"> from a </w:t>
-      </w:r>
-      <w:proofErr w:type="spellStart"/>
-      <w:r>
-        <w:t>codebase</w:t>
-      </w:r>
-      <w:proofErr w:type="spellEnd"/>
-      <w:r>
-        <w:t xml:space="preserve"> </w:t>
-      </w:r>
-      <w:proofErr w:type="spellStart"/>
-      <w:r>
-        <w:t>refactoring</w:t>
-      </w:r>
-      <w:proofErr w:type="spellEnd"/>
-      <w:r>
-        <w:t xml:space="preserve"> </w:t>
-      </w:r>
-      <w:proofErr w:type="spellStart"/>
-      <w:r>
-        <w:t>oversight</w:t>
-      </w:r>
-      <w:proofErr w:type="spellEnd"/>
-      <w:r>
-        <w:t xml:space="preserve">, </w:t>
-      </w:r>
-      <w:proofErr w:type="spellStart"/>
-      <w:r>
-        <w:t>allowed</w:t>
-      </w:r>
-      <w:proofErr w:type="spellEnd"/>
-      <w:r>
-        <w:t xml:space="preserve"> exploitation via SQL injection in the H2 database driver </w:t>
-      </w:r>
-      <w:proofErr w:type="spellStart"/>
-      <w:r>
-        <w:t>during</w:t>
-      </w:r>
-      <w:proofErr w:type="spellEnd"/>
-      <w:r>
-        <w:t xml:space="preserve"> the </w:t>
-      </w:r>
-      <w:proofErr w:type="spellStart"/>
-      <w:r>
-        <w:t>Metabase</w:t>
-      </w:r>
-      <w:proofErr w:type="spellEnd"/>
-      <w:r>
-        <w:t xml:space="preserve"> setup </w:t>
-      </w:r>
-      <w:proofErr w:type="spellStart"/>
-      <w:r>
-        <w:t>phase</w:t>
-      </w:r>
-      <w:proofErr w:type="spellEnd"/>
-      <w:r>
-        <w:t xml:space="preserve">. The exploit </w:t>
-      </w:r>
-      <w:proofErr w:type="spellStart"/>
-      <w:r>
-        <w:t>enabled</w:t>
-      </w:r>
-      <w:proofErr w:type="spellEnd"/>
-      <w:r>
-        <w:t xml:space="preserve"> </w:t>
-      </w:r>
-      <w:proofErr w:type="spellStart"/>
-      <w:r>
-        <w:t>pre</w:t>
-      </w:r>
-      <w:proofErr w:type="spellEnd"/>
-      <w:r>
-        <w:t xml:space="preserve">-authentication Remote Code </w:t>
-      </w:r>
-      <w:proofErr w:type="spellStart"/>
-      <w:r>
-        <w:t>Execution</w:t>
-      </w:r>
-      <w:proofErr w:type="spellEnd"/>
-      <w:r>
-        <w:t xml:space="preserve"> (RCE) by </w:t>
-      </w:r>
-      <w:proofErr w:type="spellStart"/>
-      <w:r>
-        <w:t>manipulating</w:t>
-      </w:r>
-      <w:proofErr w:type="spellEnd"/>
-      <w:r>
-        <w:t xml:space="preserve"> database connection </w:t>
-      </w:r>
-      <w:proofErr w:type="spellStart"/>
-      <w:r>
-        <w:t>validation</w:t>
-      </w:r>
-      <w:proofErr w:type="spellEnd"/>
-      <w:r>
-        <w:t xml:space="preserve"> steps. To exploit </w:t>
-      </w:r>
-      <w:proofErr w:type="spellStart"/>
-      <w:r>
-        <w:t>this</w:t>
-      </w:r>
-      <w:proofErr w:type="spellEnd"/>
-      <w:r>
-        <w:t xml:space="preserve"> vulnerability, I </w:t>
-      </w:r>
-      <w:proofErr w:type="spellStart"/>
-      <w:r>
-        <w:t>used</w:t>
-      </w:r>
-      <w:proofErr w:type="spellEnd"/>
-      <w:r>
-        <w:t xml:space="preserve"> the </w:t>
+        <w:rPr>
+          <w:lang w:val="en-US"/>
+        </w:rPr>
+        <w:t xml:space="preserve"> setup phase. The exploit enabled pre-authentication Remote Code Execution (RCE) by manipulating database connection validation steps. To exploit this vulnerability, I used the </w:t>
       </w:r>
       <w:proofErr w:type="spellStart"/>
       <w:r>
@@ -2552,20 +2022,19 @@
           <w:bCs/>
           <w:i/>
           <w:iCs/>
+          <w:lang w:val="en-US"/>
         </w:rPr>
         <w:t>metasploit_setup_token_rce</w:t>
       </w:r>
       <w:proofErr w:type="spellEnd"/>
       <w:r>
-        <w:t xml:space="preserve"> Metasploit </w:t>
-      </w:r>
-      <w:proofErr w:type="spellStart"/>
-      <w:r>
-        <w:t>module</w:t>
-      </w:r>
-      <w:proofErr w:type="spellEnd"/>
-      <w:r>
-        <w:t xml:space="preserve">. I </w:t>
+        <w:rPr>
+          <w:lang w:val="en-US"/>
+        </w:rPr>
+        <w:t xml:space="preserve"> Metasploit module. </w:t>
+      </w:r>
+      <w:r>
+        <w:t xml:space="preserve">I </w:t>
       </w:r>
       <w:proofErr w:type="spellStart"/>
       <w:r>
@@ -2663,18 +2132,30 @@
       <w:pPr>
         <w:pStyle w:val="Didascalia"/>
         <w:jc w:val="center"/>
+        <w:rPr>
+          <w:lang w:val="en-US"/>
+        </w:rPr>
       </w:pPr>
       <w:bookmarkStart w:id="8" w:name="_Toc157088167"/>
       <w:r>
+        <w:rPr>
+          <w:lang w:val="en-US"/>
+        </w:rPr>
         <w:t>Picture</w:t>
       </w:r>
       <w:r>
+        <w:rPr>
+          <w:lang w:val="en-US"/>
+        </w:rPr>
         <w:t xml:space="preserve"> </w:t>
       </w:r>
       <w:r>
         <w:fldChar w:fldCharType="begin"/>
       </w:r>
       <w:r>
+        <w:rPr>
+          <w:lang w:val="en-US"/>
+        </w:rPr>
         <w:instrText xml:space="preserve"> SEQ Figura \* ARABIC </w:instrText>
       </w:r>
       <w:r>
@@ -2683,6 +2164,7 @@
       <w:r>
         <w:rPr>
           <w:noProof/>
+          <w:lang w:val="en-US"/>
         </w:rPr>
         <w:t>3</w:t>
       </w:r>
@@ -2690,50 +2172,24 @@
         <w:fldChar w:fldCharType="end"/>
       </w:r>
       <w:r>
-        <w:t xml:space="preserve"> - Metasploit </w:t>
-      </w:r>
-      <w:proofErr w:type="spellStart"/>
-      <w:r>
-        <w:t>module</w:t>
-      </w:r>
-      <w:proofErr w:type="spellEnd"/>
-      <w:r>
-        <w:t xml:space="preserve"> </w:t>
-      </w:r>
-      <w:proofErr w:type="spellStart"/>
-      <w:r>
-        <w:t>configuration</w:t>
+        <w:rPr>
+          <w:lang w:val="en-US"/>
+        </w:rPr>
+        <w:t xml:space="preserve"> - Metasploit module configuration</w:t>
       </w:r>
       <w:bookmarkEnd w:id="8"/>
-      <w:proofErr w:type="spellEnd"/>
-    </w:p>
-    <w:p>
-      <w:r>
-        <w:t xml:space="preserve">Running </w:t>
-      </w:r>
-      <w:proofErr w:type="spellStart"/>
-      <w:r>
-        <w:t>this</w:t>
-      </w:r>
-      <w:proofErr w:type="spellEnd"/>
-      <w:r>
-        <w:t xml:space="preserve"> Metasploit </w:t>
-      </w:r>
-      <w:proofErr w:type="spellStart"/>
-      <w:r>
-        <w:t>module</w:t>
-      </w:r>
-      <w:proofErr w:type="spellEnd"/>
-      <w:r>
-        <w:t xml:space="preserve">, I </w:t>
-      </w:r>
-      <w:proofErr w:type="spellStart"/>
-      <w:r>
-        <w:t>gained</w:t>
-      </w:r>
-      <w:proofErr w:type="spellEnd"/>
-      <w:r>
-        <w:t xml:space="preserve"> a shell on the target.</w:t>
+    </w:p>
+    <w:p>
+      <w:pPr>
+        <w:rPr>
+          <w:lang w:val="en-US"/>
+        </w:rPr>
+      </w:pPr>
+      <w:r>
+        <w:rPr>
+          <w:lang w:val="en-US"/>
+        </w:rPr>
+        <w:t>Running this Metasploit module, I gained a shell on the target.</w:t>
       </w:r>
     </w:p>
     <w:p>
@@ -2743,6 +2199,7 @@
           <w:b/>
           <w:bCs/>
           <w:color w:val="auto"/>
+          <w:lang w:val="en-US"/>
         </w:rPr>
       </w:pPr>
       <w:bookmarkStart w:id="9" w:name="_Toc157088398"/>
@@ -2751,6 +2208,7 @@
           <w:b/>
           <w:bCs/>
           <w:color w:val="auto"/>
+          <w:lang w:val="en-US"/>
         </w:rPr>
         <w:lastRenderedPageBreak/>
         <w:t>User flag</w:t>
@@ -2765,6 +2223,9 @@
         <w:fldChar w:fldCharType="begin"/>
       </w:r>
       <w:r>
+        <w:rPr>
+          <w:lang w:val="en-US"/>
+        </w:rPr>
         <w:instrText xml:space="preserve"> XE "</w:instrText>
       </w:r>
       <w:r>
@@ -2772,10 +2233,14 @@
           <w:b/>
           <w:bCs/>
           <w:color w:val="auto"/>
+          <w:lang w:val="en-US"/>
         </w:rPr>
         <w:instrText>User flag</w:instrText>
       </w:r>
       <w:r>
+        <w:rPr>
+          <w:lang w:val="en-US"/>
+        </w:rPr>
         <w:instrText xml:space="preserve">" </w:instrText>
       </w:r>
       <w:r>
@@ -2788,24 +2253,16 @@
       </w:r>
     </w:p>
     <w:p>
-      <w:r>
-        <w:t xml:space="preserve">I </w:t>
-      </w:r>
-      <w:proofErr w:type="spellStart"/>
-      <w:r>
-        <w:t>had</w:t>
-      </w:r>
-      <w:proofErr w:type="spellEnd"/>
-      <w:r>
-        <w:t xml:space="preserve"> </w:t>
-      </w:r>
-      <w:proofErr w:type="spellStart"/>
-      <w:r>
-        <w:t>this</w:t>
-      </w:r>
-      <w:proofErr w:type="spellEnd"/>
-      <w:r>
-        <w:t xml:space="preserve"> shell with user </w:t>
+      <w:pPr>
+        <w:rPr>
+          <w:lang w:val="en-US"/>
+        </w:rPr>
+      </w:pPr>
+      <w:r>
+        <w:rPr>
+          <w:lang w:val="en-US"/>
+        </w:rPr>
+        <w:t xml:space="preserve">I had this shell with user </w:t>
       </w:r>
       <w:proofErr w:type="spellStart"/>
       <w:r>
@@ -2814,132 +2271,16 @@
           <w:bCs/>
           <w:i/>
           <w:iCs/>
+          <w:lang w:val="en-US"/>
         </w:rPr>
         <w:t>metabase</w:t>
       </w:r>
       <w:proofErr w:type="spellEnd"/>
       <w:r>
-        <w:t xml:space="preserve">. I </w:t>
-      </w:r>
-      <w:proofErr w:type="spellStart"/>
-      <w:r>
-        <w:t>explored</w:t>
-      </w:r>
-      <w:proofErr w:type="spellEnd"/>
-      <w:r>
-        <w:t xml:space="preserve"> the system with </w:t>
-      </w:r>
-      <w:proofErr w:type="spellStart"/>
-      <w:r>
-        <w:t>this</w:t>
-      </w:r>
-      <w:proofErr w:type="spellEnd"/>
-      <w:r>
-        <w:t xml:space="preserve"> user, </w:t>
-      </w:r>
-      <w:proofErr w:type="spellStart"/>
-      <w:r>
-        <w:t>but</w:t>
-      </w:r>
-      <w:proofErr w:type="spellEnd"/>
-      <w:r>
-        <w:t xml:space="preserve"> I </w:t>
-      </w:r>
-      <w:proofErr w:type="spellStart"/>
-      <w:r>
-        <w:t>didn’t</w:t>
-      </w:r>
-      <w:proofErr w:type="spellEnd"/>
-      <w:r>
-        <w:t xml:space="preserve"> </w:t>
-      </w:r>
-      <w:proofErr w:type="spellStart"/>
-      <w:r>
-        <w:t>find</w:t>
-      </w:r>
-      <w:proofErr w:type="spellEnd"/>
-      <w:r>
-        <w:t xml:space="preserve"> the user flag. So, I </w:t>
-      </w:r>
-      <w:proofErr w:type="spellStart"/>
-      <w:r>
-        <w:t>started</w:t>
-      </w:r>
-      <w:proofErr w:type="spellEnd"/>
-      <w:r>
-        <w:t xml:space="preserve"> to </w:t>
-      </w:r>
-      <w:proofErr w:type="spellStart"/>
-      <w:r>
-        <w:t>search</w:t>
-      </w:r>
-      <w:proofErr w:type="spellEnd"/>
-      <w:r>
-        <w:t xml:space="preserve"> some </w:t>
-      </w:r>
-      <w:proofErr w:type="spellStart"/>
-      <w:r>
-        <w:t>other</w:t>
-      </w:r>
-      <w:proofErr w:type="spellEnd"/>
-      <w:r>
-        <w:t xml:space="preserve"> </w:t>
-      </w:r>
-      <w:proofErr w:type="spellStart"/>
-      <w:r>
-        <w:t>useful</w:t>
-      </w:r>
-      <w:proofErr w:type="spellEnd"/>
-      <w:r>
-        <w:t xml:space="preserve"> information. In </w:t>
-      </w:r>
-      <w:proofErr w:type="spellStart"/>
-      <w:r>
-        <w:t>particular</w:t>
-      </w:r>
-      <w:proofErr w:type="spellEnd"/>
-      <w:r>
-        <w:t xml:space="preserve">, I </w:t>
-      </w:r>
-      <w:proofErr w:type="spellStart"/>
-      <w:r>
-        <w:t>found</w:t>
-      </w:r>
-      <w:proofErr w:type="spellEnd"/>
-      <w:r>
-        <w:t xml:space="preserve"> new </w:t>
-      </w:r>
-      <w:proofErr w:type="spellStart"/>
-      <w:r>
-        <w:t>credential</w:t>
-      </w:r>
-      <w:proofErr w:type="spellEnd"/>
-      <w:r>
-        <w:t xml:space="preserve"> in the environment </w:t>
-      </w:r>
-      <w:proofErr w:type="spellStart"/>
-      <w:r>
-        <w:t>variables</w:t>
-      </w:r>
-      <w:proofErr w:type="spellEnd"/>
-      <w:r>
-        <w:t xml:space="preserve">, </w:t>
-      </w:r>
-      <w:proofErr w:type="spellStart"/>
-      <w:r>
-        <w:t>as</w:t>
-      </w:r>
-      <w:proofErr w:type="spellEnd"/>
-      <w:r>
-        <w:t xml:space="preserve"> </w:t>
-      </w:r>
-      <w:proofErr w:type="spellStart"/>
-      <w:r>
-        <w:t>shown</w:t>
-      </w:r>
-      <w:proofErr w:type="spellEnd"/>
-      <w:r>
-        <w:t xml:space="preserve"> in the following picture:</w:t>
+        <w:rPr>
+          <w:lang w:val="en-US"/>
+        </w:rPr>
+        <w:t>. I explored the system with this user, but I didn’t find the user flag. So, I started to search some other useful information. In particular, I found new credential in the environment variables, as shown in the following picture:</w:t>
       </w:r>
     </w:p>
     <w:p>
@@ -3005,18 +2346,30 @@
       <w:pPr>
         <w:pStyle w:val="Didascalia"/>
         <w:jc w:val="center"/>
+        <w:rPr>
+          <w:lang w:val="en-US"/>
+        </w:rPr>
       </w:pPr>
       <w:bookmarkStart w:id="10" w:name="_Toc157088168"/>
       <w:r>
+        <w:rPr>
+          <w:lang w:val="en-US"/>
+        </w:rPr>
         <w:t>Picture</w:t>
       </w:r>
       <w:r>
+        <w:rPr>
+          <w:lang w:val="en-US"/>
+        </w:rPr>
         <w:t xml:space="preserve"> </w:t>
       </w:r>
       <w:r>
         <w:fldChar w:fldCharType="begin"/>
       </w:r>
       <w:r>
+        <w:rPr>
+          <w:lang w:val="en-US"/>
+        </w:rPr>
         <w:instrText xml:space="preserve"> SEQ Figura \* ARABIC </w:instrText>
       </w:r>
       <w:r>
@@ -3025,6 +2378,7 @@
       <w:r>
         <w:rPr>
           <w:noProof/>
+          <w:lang w:val="en-US"/>
         </w:rPr>
         <w:t>4</w:t>
       </w:r>
@@ -3032,26 +2386,24 @@
         <w:fldChar w:fldCharType="end"/>
       </w:r>
       <w:r>
+        <w:rPr>
+          <w:lang w:val="en-US"/>
+        </w:rPr>
         <w:t xml:space="preserve"> - User credentials</w:t>
       </w:r>
       <w:bookmarkEnd w:id="10"/>
     </w:p>
     <w:p>
-      <w:proofErr w:type="spellStart"/>
-      <w:r>
-        <w:t>This</w:t>
-      </w:r>
-      <w:proofErr w:type="spellEnd"/>
-      <w:r>
-        <w:t xml:space="preserve"> user and password can be </w:t>
-      </w:r>
-      <w:proofErr w:type="spellStart"/>
-      <w:r>
-        <w:t>used</w:t>
-      </w:r>
-      <w:proofErr w:type="spellEnd"/>
-      <w:r>
-        <w:t xml:space="preserve"> to login to the system in SSH:</w:t>
+      <w:pPr>
+        <w:rPr>
+          <w:lang w:val="en-US"/>
+        </w:rPr>
+      </w:pPr>
+      <w:r>
+        <w:rPr>
+          <w:lang w:val="en-US"/>
+        </w:rPr>
+        <w:t>This user and password can be used to login to the system in SSH:</w:t>
       </w:r>
     </w:p>
     <w:p>
@@ -3117,18 +2469,30 @@
       <w:pPr>
         <w:pStyle w:val="Didascalia"/>
         <w:jc w:val="center"/>
+        <w:rPr>
+          <w:lang w:val="en-US"/>
+        </w:rPr>
       </w:pPr>
       <w:bookmarkStart w:id="11" w:name="_Toc157088169"/>
       <w:r>
+        <w:rPr>
+          <w:lang w:val="en-US"/>
+        </w:rPr>
         <w:t>Picture</w:t>
       </w:r>
       <w:r>
+        <w:rPr>
+          <w:lang w:val="en-US"/>
+        </w:rPr>
         <w:t xml:space="preserve"> </w:t>
       </w:r>
       <w:r>
         <w:fldChar w:fldCharType="begin"/>
       </w:r>
       <w:r>
+        <w:rPr>
+          <w:lang w:val="en-US"/>
+        </w:rPr>
         <w:instrText xml:space="preserve"> SEQ Figura \* ARABIC </w:instrText>
       </w:r>
       <w:r>
@@ -3137,6 +2501,7 @@
       <w:r>
         <w:rPr>
           <w:noProof/>
+          <w:lang w:val="en-US"/>
         </w:rPr>
         <w:t>5</w:t>
       </w:r>
@@ -3144,51 +2509,25 @@
         <w:fldChar w:fldCharType="end"/>
       </w:r>
       <w:r>
-        <w:t xml:space="preserve"> - SSH login </w:t>
-      </w:r>
-      <w:proofErr w:type="spellStart"/>
-      <w:r>
-        <w:t>as</w:t>
-      </w:r>
-      <w:proofErr w:type="spellEnd"/>
-      <w:r>
-        <w:t xml:space="preserve"> not </w:t>
-      </w:r>
-      <w:proofErr w:type="spellStart"/>
-      <w:r>
-        <w:t>privileged</w:t>
-      </w:r>
-      <w:proofErr w:type="spellEnd"/>
-      <w:r>
-        <w:t xml:space="preserve"> user</w:t>
+        <w:rPr>
+          <w:lang w:val="en-US"/>
+        </w:rPr>
+        <w:t xml:space="preserve"> - SSH login as not privileged user</w:t>
       </w:r>
       <w:bookmarkEnd w:id="11"/>
     </w:p>
     <w:p>
-      <w:proofErr w:type="spellStart"/>
-      <w:r>
+      <w:pPr>
+        <w:rPr>
+          <w:lang w:val="en-US"/>
+        </w:rPr>
+      </w:pPr>
+      <w:r>
+        <w:rPr>
+          <w:lang w:val="en-US"/>
+        </w:rPr>
         <w:lastRenderedPageBreak/>
-        <w:t>This</w:t>
-      </w:r>
-      <w:proofErr w:type="spellEnd"/>
-      <w:r>
-        <w:t xml:space="preserve"> time, I </w:t>
-      </w:r>
-      <w:proofErr w:type="spellStart"/>
-      <w:r>
-        <w:t>found</w:t>
-      </w:r>
-      <w:proofErr w:type="spellEnd"/>
-      <w:r>
-        <w:t xml:space="preserve"> the user flag in </w:t>
-      </w:r>
-      <w:proofErr w:type="spellStart"/>
-      <w:r>
-        <w:t>his</w:t>
-      </w:r>
-      <w:proofErr w:type="spellEnd"/>
-      <w:r>
-        <w:t xml:space="preserve"> home directory:</w:t>
+        <w:t>This time, I found the user flag in his home directory:</w:t>
       </w:r>
     </w:p>
     <w:p>
@@ -3254,18 +2593,30 @@
       <w:pPr>
         <w:pStyle w:val="Didascalia"/>
         <w:jc w:val="center"/>
+        <w:rPr>
+          <w:lang w:val="en-US"/>
+        </w:rPr>
       </w:pPr>
       <w:bookmarkStart w:id="12" w:name="_Toc157088170"/>
       <w:r>
+        <w:rPr>
+          <w:lang w:val="en-US"/>
+        </w:rPr>
         <w:t>Picture</w:t>
       </w:r>
       <w:r>
+        <w:rPr>
+          <w:lang w:val="en-US"/>
+        </w:rPr>
         <w:t xml:space="preserve"> </w:t>
       </w:r>
       <w:r>
         <w:fldChar w:fldCharType="begin"/>
       </w:r>
       <w:r>
+        <w:rPr>
+          <w:lang w:val="en-US"/>
+        </w:rPr>
         <w:instrText xml:space="preserve"> SEQ Figura \* ARABIC </w:instrText>
       </w:r>
       <w:r>
@@ -3274,6 +2625,7 @@
       <w:r>
         <w:rPr>
           <w:noProof/>
+          <w:lang w:val="en-US"/>
         </w:rPr>
         <w:t>6</w:t>
       </w:r>
@@ -3281,6 +2633,9 @@
         <w:fldChar w:fldCharType="end"/>
       </w:r>
       <w:r>
+        <w:rPr>
+          <w:lang w:val="en-US"/>
+        </w:rPr>
         <w:t xml:space="preserve"> - User flag</w:t>
       </w:r>
       <w:bookmarkEnd w:id="12"/>
@@ -3292,157 +2647,69 @@
           <w:b/>
           <w:bCs/>
           <w:color w:val="auto"/>
+          <w:lang w:val="en-US"/>
         </w:rPr>
       </w:pPr>
       <w:bookmarkStart w:id="13" w:name="_Toc157088399"/>
-      <w:proofErr w:type="spellStart"/>
       <w:r>
         <w:rPr>
           <w:b/>
           <w:bCs/>
           <w:color w:val="auto"/>
-        </w:rPr>
-        <w:t>Privilege</w:t>
-      </w:r>
-      <w:proofErr w:type="spellEnd"/>
+          <w:lang w:val="en-US"/>
+        </w:rPr>
+        <w:t>Privilege escalation</w:t>
+      </w:r>
+      <w:bookmarkEnd w:id="13"/>
       <w:r>
         <w:rPr>
           <w:b/>
           <w:bCs/>
           <w:color w:val="auto"/>
         </w:rPr>
-        <w:t xml:space="preserve"> escalation</w:t>
-      </w:r>
-      <w:bookmarkEnd w:id="13"/>
+        <w:fldChar w:fldCharType="begin"/>
+      </w:r>
+      <w:r>
+        <w:rPr>
+          <w:lang w:val="en-US"/>
+        </w:rPr>
+        <w:instrText xml:space="preserve"> XE "</w:instrText>
+      </w:r>
       <w:r>
         <w:rPr>
           <w:b/>
           <w:bCs/>
           <w:color w:val="auto"/>
-        </w:rPr>
-        <w:fldChar w:fldCharType="begin"/>
-      </w:r>
-      <w:r>
-        <w:instrText xml:space="preserve"> XE "</w:instrText>
-      </w:r>
-      <w:proofErr w:type="spellStart"/>
+          <w:lang w:val="en-US"/>
+        </w:rPr>
+        <w:instrText>Privilege escalation</w:instrText>
+      </w:r>
+      <w:r>
+        <w:rPr>
+          <w:lang w:val="en-US"/>
+        </w:rPr>
+        <w:instrText xml:space="preserve">" </w:instrText>
+      </w:r>
       <w:r>
         <w:rPr>
           <w:b/>
           <w:bCs/>
           <w:color w:val="auto"/>
         </w:rPr>
-        <w:instrText>Privilege</w:instrText>
-      </w:r>
-      <w:proofErr w:type="spellEnd"/>
-      <w:r>
-        <w:rPr>
-          <w:b/>
-          <w:bCs/>
-          <w:color w:val="auto"/>
-        </w:rPr>
-        <w:instrText xml:space="preserve"> escalation</w:instrText>
-      </w:r>
-      <w:r>
-        <w:instrText xml:space="preserve">" </w:instrText>
-      </w:r>
-      <w:r>
-        <w:rPr>
-          <w:b/>
-          <w:bCs/>
-          <w:color w:val="auto"/>
-        </w:rPr>
         <w:fldChar w:fldCharType="end"/>
       </w:r>
     </w:p>
     <w:p>
-      <w:proofErr w:type="spellStart"/>
-      <w:r>
-        <w:t>Since</w:t>
-      </w:r>
-      <w:proofErr w:type="spellEnd"/>
-      <w:r>
-        <w:t xml:space="preserve"> I </w:t>
-      </w:r>
-      <w:proofErr w:type="spellStart"/>
-      <w:r>
-        <w:t>found</w:t>
-      </w:r>
-      <w:proofErr w:type="spellEnd"/>
-      <w:r>
-        <w:t xml:space="preserve"> the user flag, I </w:t>
-      </w:r>
-      <w:proofErr w:type="spellStart"/>
-      <w:r>
-        <w:t>started</w:t>
-      </w:r>
-      <w:proofErr w:type="spellEnd"/>
-      <w:r>
-        <w:t xml:space="preserve"> to </w:t>
-      </w:r>
-      <w:proofErr w:type="spellStart"/>
-      <w:r>
-        <w:t>search</w:t>
-      </w:r>
-      <w:proofErr w:type="spellEnd"/>
-      <w:r>
-        <w:t xml:space="preserve"> some </w:t>
-      </w:r>
-      <w:proofErr w:type="spellStart"/>
-      <w:r>
-        <w:t>useful</w:t>
-      </w:r>
-      <w:proofErr w:type="spellEnd"/>
-      <w:r>
-        <w:t xml:space="preserve"> information to </w:t>
-      </w:r>
-      <w:proofErr w:type="spellStart"/>
-      <w:r>
-        <w:t>escalate</w:t>
-      </w:r>
-      <w:proofErr w:type="spellEnd"/>
-      <w:r>
-        <w:t xml:space="preserve"> </w:t>
-      </w:r>
-      <w:proofErr w:type="spellStart"/>
-      <w:r>
-        <w:t>my</w:t>
-      </w:r>
-      <w:proofErr w:type="spellEnd"/>
-      <w:r>
-        <w:t xml:space="preserve"> </w:t>
-      </w:r>
-      <w:proofErr w:type="spellStart"/>
-      <w:r>
-        <w:t>current</w:t>
-      </w:r>
-      <w:proofErr w:type="spellEnd"/>
-      <w:r>
-        <w:t xml:space="preserve"> </w:t>
-      </w:r>
-      <w:proofErr w:type="spellStart"/>
-      <w:r>
-        <w:t>privileges</w:t>
-      </w:r>
-      <w:proofErr w:type="spellEnd"/>
-      <w:r>
-        <w:t xml:space="preserve"> to root </w:t>
-      </w:r>
-      <w:proofErr w:type="spellStart"/>
-      <w:r>
-        <w:t>privileges</w:t>
-      </w:r>
-      <w:proofErr w:type="spellEnd"/>
-      <w:r>
-        <w:t xml:space="preserve">. I </w:t>
-      </w:r>
-      <w:proofErr w:type="spellStart"/>
-      <w:r>
-        <w:t>executed</w:t>
-      </w:r>
-      <w:proofErr w:type="spellEnd"/>
-      <w:r>
-        <w:t xml:space="preserve"> </w:t>
+      <w:pPr>
+        <w:rPr>
+          <w:lang w:val="en-US"/>
+        </w:rPr>
+      </w:pPr>
+      <w:r>
+        <w:rPr>
+          <w:lang w:val="en-US"/>
+        </w:rPr>
+        <w:t xml:space="preserve">Since I found the user flag, I started to search some useful information to escalate my current privileges to root privileges. I executed </w:t>
       </w:r>
       <w:r>
         <w:rPr>
@@ -3450,78 +2717,21 @@
           <w:bCs/>
           <w:i/>
           <w:iCs/>
+          <w:lang w:val="en-US"/>
         </w:rPr>
         <w:t>linpeas.sh</w:t>
       </w:r>
       <w:r>
-        <w:t xml:space="preserve"> script, </w:t>
-      </w:r>
-      <w:proofErr w:type="spellStart"/>
-      <w:r>
-        <w:t>but</w:t>
-      </w:r>
-      <w:proofErr w:type="spellEnd"/>
-      <w:r>
-        <w:t xml:space="preserve"> </w:t>
-      </w:r>
-      <w:proofErr w:type="spellStart"/>
-      <w:r>
-        <w:t>it</w:t>
-      </w:r>
-      <w:proofErr w:type="spellEnd"/>
-      <w:r>
-        <w:t xml:space="preserve"> </w:t>
-      </w:r>
-      <w:proofErr w:type="spellStart"/>
-      <w:r>
-        <w:t>was</w:t>
-      </w:r>
-      <w:proofErr w:type="spellEnd"/>
-      <w:r>
-        <w:t xml:space="preserve"> not </w:t>
-      </w:r>
-      <w:proofErr w:type="spellStart"/>
-      <w:r>
-        <w:t>useful</w:t>
-      </w:r>
-      <w:proofErr w:type="spellEnd"/>
-      <w:r>
-        <w:t>.</w:t>
-      </w:r>
-      <w:r>
-        <w:t xml:space="preserve"> The </w:t>
-      </w:r>
-      <w:proofErr w:type="spellStart"/>
-      <w:r>
-        <w:t>valuable</w:t>
-      </w:r>
-      <w:proofErr w:type="spellEnd"/>
-      <w:r>
-        <w:t xml:space="preserve"> information to </w:t>
-      </w:r>
-      <w:proofErr w:type="spellStart"/>
-      <w:r>
-        <w:t>execute</w:t>
-      </w:r>
-      <w:proofErr w:type="spellEnd"/>
-      <w:r>
-        <w:t xml:space="preserve"> a </w:t>
-      </w:r>
-      <w:proofErr w:type="spellStart"/>
-      <w:r>
-        <w:t>privilege</w:t>
-      </w:r>
-      <w:proofErr w:type="spellEnd"/>
-      <w:r>
-        <w:t xml:space="preserve"> escalation </w:t>
-      </w:r>
-      <w:proofErr w:type="spellStart"/>
-      <w:r>
-        <w:t>is</w:t>
-      </w:r>
-      <w:proofErr w:type="spellEnd"/>
-      <w:r>
-        <w:t xml:space="preserve"> the system operative version:</w:t>
+        <w:rPr>
+          <w:lang w:val="en-US"/>
+        </w:rPr>
+        <w:t xml:space="preserve"> script, but it was not useful.</w:t>
+      </w:r>
+      <w:r>
+        <w:rPr>
+          <w:lang w:val="en-US"/>
+        </w:rPr>
+        <w:t xml:space="preserve"> The valuable information to execute a privilege escalation is the system operative version:</w:t>
       </w:r>
     </w:p>
     <w:p>
@@ -3587,18 +2797,30 @@
       <w:pPr>
         <w:pStyle w:val="Didascalia"/>
         <w:jc w:val="center"/>
+        <w:rPr>
+          <w:lang w:val="en-US"/>
+        </w:rPr>
       </w:pPr>
       <w:bookmarkStart w:id="14" w:name="_Toc157088171"/>
       <w:r>
+        <w:rPr>
+          <w:lang w:val="en-US"/>
+        </w:rPr>
         <w:t>Picture</w:t>
       </w:r>
       <w:r>
+        <w:rPr>
+          <w:lang w:val="en-US"/>
+        </w:rPr>
         <w:t xml:space="preserve"> </w:t>
       </w:r>
       <w:r>
         <w:fldChar w:fldCharType="begin"/>
       </w:r>
       <w:r>
+        <w:rPr>
+          <w:lang w:val="en-US"/>
+        </w:rPr>
         <w:instrText xml:space="preserve"> SEQ Figura \* ARABIC </w:instrText>
       </w:r>
       <w:r>
@@ -3607,6 +2829,7 @@
       <w:r>
         <w:rPr>
           <w:noProof/>
+          <w:lang w:val="en-US"/>
         </w:rPr>
         <w:t>7</w:t>
       </w:r>
@@ -3614,82 +2837,62 @@
         <w:fldChar w:fldCharType="end"/>
       </w:r>
       <w:r>
-        <w:t xml:space="preserve"> - Info </w:t>
-      </w:r>
-      <w:proofErr w:type="spellStart"/>
-      <w:r>
-        <w:t>useful</w:t>
-      </w:r>
-      <w:proofErr w:type="spellEnd"/>
-      <w:r>
-        <w:t xml:space="preserve"> to </w:t>
-      </w:r>
-      <w:proofErr w:type="spellStart"/>
-      <w:r>
-        <w:t>escalate</w:t>
-      </w:r>
-      <w:proofErr w:type="spellEnd"/>
-      <w:r>
-        <w:t xml:space="preserve"> </w:t>
-      </w:r>
-      <w:proofErr w:type="spellStart"/>
-      <w:r>
-        <w:t>privileges</w:t>
+        <w:rPr>
+          <w:lang w:val="en-US"/>
+        </w:rPr>
+        <w:t xml:space="preserve"> - Info useful to escalate privileges</w:t>
       </w:r>
       <w:bookmarkEnd w:id="14"/>
-      <w:proofErr w:type="spellEnd"/>
-    </w:p>
-    <w:p>
-      <w:r>
-        <w:t xml:space="preserve">In </w:t>
-      </w:r>
-      <w:proofErr w:type="spellStart"/>
-      <w:r>
-        <w:t>fact</w:t>
-      </w:r>
-      <w:proofErr w:type="spellEnd"/>
-      <w:r>
-        <w:t xml:space="preserve">, I </w:t>
-      </w:r>
-      <w:proofErr w:type="spellStart"/>
-      <w:r>
-        <w:t>found</w:t>
-      </w:r>
-      <w:proofErr w:type="spellEnd"/>
-      <w:r>
-        <w:t xml:space="preserve"> an exploit for </w:t>
-      </w:r>
-      <w:proofErr w:type="spellStart"/>
-      <w:r>
-        <w:t>this</w:t>
-      </w:r>
-      <w:proofErr w:type="spellEnd"/>
-      <w:r>
-        <w:t xml:space="preserve"> Ubuntu version in Internet. To </w:t>
-      </w:r>
-      <w:proofErr w:type="spellStart"/>
-      <w:r>
-        <w:t>accomplish</w:t>
-      </w:r>
-      <w:proofErr w:type="spellEnd"/>
-      <w:r>
-        <w:t xml:space="preserve"> </w:t>
-      </w:r>
-      <w:proofErr w:type="spellStart"/>
-      <w:r>
-        <w:t>my</w:t>
-      </w:r>
-      <w:proofErr w:type="spellEnd"/>
-      <w:r>
-        <w:t xml:space="preserve"> goal I </w:t>
-      </w:r>
-      <w:proofErr w:type="spellStart"/>
-      <w:r>
-        <w:t>used</w:t>
-      </w:r>
-      <w:proofErr w:type="spellEnd"/>
-      <w:r>
-        <w:t xml:space="preserve"> the following command:</w:t>
+    </w:p>
+    <w:p>
+      <w:pPr>
+        <w:rPr>
+          <w:lang w:val="en-US"/>
+        </w:rPr>
+      </w:pPr>
+      <w:r>
+        <w:rPr>
+          <w:lang w:val="en-US"/>
+        </w:rPr>
+        <w:t xml:space="preserve">In fact, I found an exploit for this Ubuntu version </w:t>
+      </w:r>
+      <w:r>
+        <w:rPr>
+          <w:lang w:val="en-US"/>
+        </w:rPr>
+        <w:t>o</w:t>
+      </w:r>
+      <w:r>
+        <w:rPr>
+          <w:lang w:val="en-US"/>
+        </w:rPr>
+        <w:t>n</w:t>
+      </w:r>
+      <w:r>
+        <w:rPr>
+          <w:lang w:val="en-US"/>
+        </w:rPr>
+        <w:t xml:space="preserve"> the</w:t>
+      </w:r>
+      <w:r>
+        <w:rPr>
+          <w:lang w:val="en-US"/>
+        </w:rPr>
+        <w:t xml:space="preserve"> Internet. To accomplish my </w:t>
+      </w:r>
+      <w:proofErr w:type="gramStart"/>
+      <w:r>
+        <w:rPr>
+          <w:lang w:val="en-US"/>
+        </w:rPr>
+        <w:t>goal</w:t>
+      </w:r>
+      <w:proofErr w:type="gramEnd"/>
+      <w:r>
+        <w:rPr>
+          <w:lang w:val="en-US"/>
+        </w:rPr>
+        <w:t xml:space="preserve"> I used the following command:</w:t>
       </w:r>
     </w:p>
     <w:p>
@@ -3705,24 +2908,16 @@
       </m:oMathPara>
     </w:p>
     <w:p>
-      <w:r>
-        <w:t xml:space="preserve">In </w:t>
-      </w:r>
-      <w:proofErr w:type="spellStart"/>
-      <w:r>
-        <w:t>this</w:t>
-      </w:r>
-      <w:proofErr w:type="spellEnd"/>
-      <w:r>
-        <w:t xml:space="preserve"> way, I </w:t>
-      </w:r>
-      <w:proofErr w:type="spellStart"/>
-      <w:r>
-        <w:t>became</w:t>
-      </w:r>
-      <w:proofErr w:type="spellEnd"/>
-      <w:r>
-        <w:t xml:space="preserve"> </w:t>
+      <w:pPr>
+        <w:rPr>
+          <w:lang w:val="en-US"/>
+        </w:rPr>
+      </w:pPr>
+      <w:r>
+        <w:rPr>
+          <w:lang w:val="en-US"/>
+        </w:rPr>
+        <w:t xml:space="preserve">In this way, I became </w:t>
       </w:r>
       <w:r>
         <w:rPr>
@@ -3730,27 +2925,15 @@
           <w:bCs/>
           <w:i/>
           <w:iCs/>
+          <w:lang w:val="en-US"/>
         </w:rPr>
         <w:t>root</w:t>
       </w:r>
       <w:r>
-        <w:t xml:space="preserve"> on the machine and I </w:t>
-      </w:r>
-      <w:proofErr w:type="spellStart"/>
-      <w:r>
-        <w:t>found</w:t>
-      </w:r>
-      <w:proofErr w:type="spellEnd"/>
-      <w:r>
-        <w:t xml:space="preserve"> the root flag in </w:t>
-      </w:r>
-      <w:proofErr w:type="spellStart"/>
-      <w:r>
-        <w:t>his</w:t>
-      </w:r>
-      <w:proofErr w:type="spellEnd"/>
-      <w:r>
-        <w:t xml:space="preserve"> home directory:</w:t>
+        <w:rPr>
+          <w:lang w:val="en-US"/>
+        </w:rPr>
+        <w:t xml:space="preserve"> on the machine and I found the root flag in his home directory:</w:t>
       </w:r>
     </w:p>
     <w:p>
@@ -3763,7 +2946,7 @@
           <w:noProof/>
         </w:rPr>
         <w:drawing>
-          <wp:inline distT="0" distB="0" distL="0" distR="0" wp14:anchorId="2F40E97E" wp14:editId="5CB89704">
+          <wp:inline distT="0" distB="0" distL="0" distR="0" wp14:anchorId="2F40E97E" wp14:editId="6C87B1A0">
             <wp:extent cx="6103620" cy="373380"/>
             <wp:effectExtent l="0" t="0" r="0" b="7620"/>
             <wp:docPr id="1796497336" name="Immagine 9"/>
@@ -3816,18 +2999,30 @@
       <w:pPr>
         <w:pStyle w:val="Didascalia"/>
         <w:jc w:val="center"/>
+        <w:rPr>
+          <w:lang w:val="en-US"/>
+        </w:rPr>
       </w:pPr>
       <w:bookmarkStart w:id="15" w:name="_Toc157088172"/>
       <w:r>
+        <w:rPr>
+          <w:lang w:val="en-US"/>
+        </w:rPr>
         <w:t>Picture</w:t>
       </w:r>
       <w:r>
+        <w:rPr>
+          <w:lang w:val="en-US"/>
+        </w:rPr>
         <w:t xml:space="preserve"> </w:t>
       </w:r>
       <w:r>
         <w:fldChar w:fldCharType="begin"/>
       </w:r>
       <w:r>
+        <w:rPr>
+          <w:lang w:val="en-US"/>
+        </w:rPr>
         <w:instrText xml:space="preserve"> SEQ Figura \* ARABIC </w:instrText>
       </w:r>
       <w:r>
@@ -3836,6 +3031,7 @@
       <w:r>
         <w:rPr>
           <w:noProof/>
+          <w:lang w:val="en-US"/>
         </w:rPr>
         <w:t>8</w:t>
       </w:r>
@@ -3843,15 +3039,10 @@
         <w:fldChar w:fldCharType="end"/>
       </w:r>
       <w:r>
-        <w:t xml:space="preserve"> - </w:t>
-      </w:r>
-      <w:proofErr w:type="spellStart"/>
-      <w:r>
-        <w:t>Privilege</w:t>
-      </w:r>
-      <w:proofErr w:type="spellEnd"/>
-      <w:r>
-        <w:t xml:space="preserve"> escalation and root flag</w:t>
+        <w:rPr>
+          <w:lang w:val="en-US"/>
+        </w:rPr>
+        <w:t xml:space="preserve"> - Privilege escalation and root flag</w:t>
       </w:r>
       <w:bookmarkEnd w:id="15"/>
     </w:p>
@@ -3867,7 +3058,7 @@
 </file>
 
 <file path=word/styles.xml><?xml version="1.0" encoding="utf-8"?>
-<w:styles xmlns:mc="http://schemas.openxmlformats.org/markup-compatibility/2006" xmlns:r="http://schemas.openxmlformats.org/officeDocument/2006/relationships" xmlns:w="http://schemas.openxmlformats.org/wordprocessingml/2006/main" xmlns:w14="http://schemas.microsoft.com/office/word/2010/wordml" xmlns:w15="http://schemas.microsoft.com/office/word/2012/wordml" xmlns:w16cex="http://schemas.microsoft.com/office/word/2018/wordml/cex" xmlns:w16cid="http://schemas.microsoft.com/office/word/2016/wordml/cid" xmlns:w16="http://schemas.microsoft.com/office/word/2018/wordml" xmlns:w16sdtdh="http://schemas.microsoft.com/office/word/2020/wordml/sdtdatahash" xmlns:w16se="http://schemas.microsoft.com/office/word/2015/wordml/symex" mc:Ignorable="w14 w15 w16se w16cid w16 w16cex w16sdtdh">
+<w:styles xmlns:mc="http://schemas.openxmlformats.org/markup-compatibility/2006" xmlns:r="http://schemas.openxmlformats.org/officeDocument/2006/relationships" xmlns:w="http://schemas.openxmlformats.org/wordprocessingml/2006/main" xmlns:w14="http://schemas.microsoft.com/office/word/2010/wordml" xmlns:w15="http://schemas.microsoft.com/office/word/2012/wordml" xmlns:w16cex="http://schemas.microsoft.com/office/word/2018/wordml/cex" xmlns:w16cid="http://schemas.microsoft.com/office/word/2016/wordml/cid" xmlns:w16="http://schemas.microsoft.com/office/word/2018/wordml" xmlns:w16du="http://schemas.microsoft.com/office/word/2023/wordml/word16du" xmlns:w16sdtdh="http://schemas.microsoft.com/office/word/2020/wordml/sdtdatahash" xmlns:w16se="http://schemas.microsoft.com/office/word/2015/wordml/symex" mc:Ignorable="w14 w15 w16se w16cid w16 w16cex w16sdtdh w16du">
   <w:docDefaults>
     <w:rPrDefault>
       <w:rPr>

</xml_diff>